<commit_message>
modified the database to be online
</commit_message>
<xml_diff>
--- a/project_requirements_documentation.docx
+++ b/project_requirements_documentation.docx
@@ -72,7 +72,7 @@
             </w:pPr>
             <w:sdt>
               <w:sdtPr>
-                <w:id w:val="1935563956"/>
+                <w:id w:val="1033100012"/>
                 <w:dataBinding w:prefixMappings="xmlns:ns0='http://schemas.openxmlformats.org/package/2006/metadata/core-properties' xmlns:ns1='http://purl.org/dc/elements/1.1/'" w:xpath="/ns0:coreProperties[1]/ns1:title[1]" w:storeItemID="{6C3C8BC8-F283-45AE-878A-BAB7291924A1}"/>
                 <w:alias w:val="Title"/>
                 <w:text/>
@@ -106,7 +106,7 @@
             </w:pPr>
             <w:sdt>
               <w:sdtPr>
-                <w:id w:val="868405500"/>
+                <w:id w:val="645059978"/>
                 <w:dataBinding w:prefixMappings="xmlns:ns0='http://schemas.openxmlformats.org/package/2006/metadata/core-properties' xmlns:ns1='http://purl.org/dc/elements/1.1/'" w:xpath="/ns0:coreProperties[1]/ns1:subject[1]" w:storeItemID="{6C3C8BC8-F283-45AE-878A-BAB7291924A1}"/>
                 <w:alias w:val="Subtitle"/>
                 <w:text/>
@@ -114,7 +114,7 @@
               <w:sdtContent>
                 <w:r>
                   <w:rPr/>
-                  <w:t>Insert your project title here</w:t>
+                  <w:t>SoulJournal</w:t>
                 </w:r>
               </w:sdtContent>
             </w:sdt>
@@ -200,17 +200,17 @@
               <w:rPr>
                 <w:color w:val="4F81BD" w:themeColor="accent1"/>
               </w:rPr>
-              <w:t>07/01/2</w:t>
+              <w:t>07/01/24</w:t>
             </w:r>
             <w:sdt>
               <w:sdtPr>
-                <w:date w:fullDate="1900-01-03T00:00:00Z">
+                <w:date>
                   <w:dateFormat w:val="MM/DD/YY"/>
                   <w:lid w:val="en-US"/>
                   <w:storeMappedDataAs w:val="dateTime"/>
                   <w:calendar w:val="gregorian"/>
                 </w:date>
-                <w:id w:val="2129009512"/>
+                <w:id w:val="725293594"/>
                 <w:dataBinding w:prefixMappings="xmlns:ns0='http://schemas.microsoft.com/office/2006/coverPageProps'" w:xpath="/ns0:CoverPageProperties[1]/ns0:PublishDate[1]" w:storeItemID="{55AF091B-3C7A-41E3-B477-F2FDAA23CFDA}"/>
                 <w:alias w:val="Date"/>
               </w:sdtPr>
@@ -224,7 +224,6 @@
                   <w:rPr>
                     <w:color w:val="4F81BD" w:themeColor="accent1"/>
                   </w:rPr>
-                  <w:t>4</w:t>
                 </w:r>
                 <w:r>
                   <w:rPr>
@@ -374,8 +373,8 @@
       <w:bookmarkStart w:id="7" w:name="__RefHeading___Toc596430_381736926"/>
       <w:bookmarkStart w:id="8" w:name="_Toc285529099"/>
       <w:bookmarkStart w:id="9" w:name="_Toc316977388"/>
-      <w:bookmarkStart w:id="10" w:name="_Toc285530354"/>
-      <w:bookmarkStart w:id="11" w:name="_Toc239580619"/>
+      <w:bookmarkStart w:id="10" w:name="_Toc239580619"/>
+      <w:bookmarkStart w:id="11" w:name="_Toc285530354"/>
       <w:bookmarkEnd w:id="7"/>
       <w:r>
         <w:rPr>
@@ -414,8 +413,8 @@
       </w:pPr>
       <w:bookmarkStart w:id="12" w:name="__RefHeading___Toc596432_381736926"/>
       <w:bookmarkStart w:id="13" w:name="_Toc239580620"/>
-      <w:bookmarkStart w:id="14" w:name="_Toc285529100"/>
-      <w:bookmarkStart w:id="15" w:name="_Toc285530355"/>
+      <w:bookmarkStart w:id="14" w:name="_Toc285530355"/>
+      <w:bookmarkStart w:id="15" w:name="_Toc285529100"/>
       <w:bookmarkStart w:id="16" w:name="_Toc316977389"/>
       <w:bookmarkEnd w:id="12"/>
       <w:r>
@@ -1046,10 +1045,10 @@
         </w:rPr>
       </w:pPr>
       <w:bookmarkStart w:id="17" w:name="__RefHeading___Toc596434_381736926"/>
-      <w:bookmarkStart w:id="18" w:name="_Toc316977390"/>
-      <w:bookmarkStart w:id="19" w:name="_Toc239580621"/>
-      <w:bookmarkStart w:id="20" w:name="_Toc285530356"/>
-      <w:bookmarkStart w:id="21" w:name="_Toc285529101"/>
+      <w:bookmarkStart w:id="18" w:name="_Toc285529101"/>
+      <w:bookmarkStart w:id="19" w:name="_Toc285530356"/>
+      <w:bookmarkStart w:id="20" w:name="_Toc239580621"/>
+      <w:bookmarkStart w:id="21" w:name="_Toc316977390"/>
       <w:bookmarkEnd w:id="17"/>
       <w:r>
         <w:rPr>
@@ -1664,10 +1663,10 @@
         </w:rPr>
       </w:pPr>
       <w:bookmarkStart w:id="22" w:name="__RefHeading___Toc596436_381736926"/>
-      <w:bookmarkStart w:id="23" w:name="_Toc285529102"/>
-      <w:bookmarkStart w:id="24" w:name="_Toc285530357"/>
+      <w:bookmarkStart w:id="23" w:name="_Toc285530357"/>
+      <w:bookmarkStart w:id="24" w:name="_Toc239580622"/>
       <w:bookmarkStart w:id="25" w:name="_Toc316977391"/>
-      <w:bookmarkStart w:id="26" w:name="_Toc239580622"/>
+      <w:bookmarkStart w:id="26" w:name="_Toc285529102"/>
       <w:bookmarkEnd w:id="22"/>
       <w:r>
         <w:rPr>
@@ -3841,8 +3840,8 @@
           <w:bCs/>
         </w:rPr>
       </w:pPr>
-      <w:bookmarkStart w:id="38" w:name="__DdeLink__1607_218931263"/>
-      <w:bookmarkStart w:id="39" w:name="__DdeLink__1610_218931263"/>
+      <w:bookmarkStart w:id="38" w:name="__DdeLink__1610_218931263"/>
+      <w:bookmarkStart w:id="39" w:name="__DdeLink__1607_218931263"/>
       <w:bookmarkEnd w:id="38"/>
       <w:bookmarkEnd w:id="39"/>
       <w:r>
@@ -3887,8 +3886,8 @@
           <w:bCs w:val="false"/>
         </w:rPr>
       </w:pPr>
-      <w:bookmarkStart w:id="40" w:name="__DdeLink__1615_2189312632"/>
-      <w:bookmarkStart w:id="41" w:name="__DdeLink__1615_2189312631"/>
+      <w:bookmarkStart w:id="40" w:name="__DdeLink__1615_2189312631"/>
+      <w:bookmarkStart w:id="41" w:name="__DdeLink__1615_2189312632"/>
       <w:r>
         <w:rPr>
           <w:b w:val="false"/>
@@ -4060,8 +4059,8 @@
         </w:rPr>
       </w:pPr>
       <w:bookmarkStart w:id="42" w:name="__DdeLink__1615_218931263"/>
-      <w:bookmarkStart w:id="43" w:name="__DdeLink__1610_2189312631"/>
-      <w:bookmarkStart w:id="44" w:name="__DdeLink__1607_2189312631"/>
+      <w:bookmarkStart w:id="43" w:name="__DdeLink__1607_2189312631"/>
+      <w:bookmarkStart w:id="44" w:name="__DdeLink__1610_2189312631"/>
       <w:bookmarkEnd w:id="43"/>
       <w:bookmarkEnd w:id="44"/>
       <w:r>
@@ -4077,35 +4076,7 @@
           <w:b w:val="false"/>
           <w:bCs w:val="false"/>
         </w:rPr>
-        <w:t xml:space="preserve">sers want something that will give them a slight idea on what to write about. Users will receive daily inspiratonal quotes from the </w:t>
-      </w:r>
-      <w:r>
-        <w:rPr>
-          <w:b w:val="false"/>
-          <w:bCs w:val="false"/>
-        </w:rPr>
-        <w:t>Quotable</w:t>
-      </w:r>
-      <w:r>
-        <w:rPr>
-          <w:b w:val="false"/>
-          <w:bCs w:val="false"/>
-        </w:rPr>
-        <w:t xml:space="preserve"> API to motivate and inspire their journaling practice. This feature provides a fresh quote each day, he</w:t>
-      </w:r>
-      <w:r>
-        <w:rPr>
-          <w:b w:val="false"/>
-          <w:bCs w:val="false"/>
-        </w:rPr>
-        <w:t>l</w:t>
-      </w:r>
-      <w:r>
-        <w:rPr>
-          <w:b w:val="false"/>
-          <w:bCs w:val="false"/>
-        </w:rPr>
-        <w:t>ping to spark creativity and reflection.</w:t>
+        <w:t>sers want something that will give them a slight idea on what to write about. Users will receive daily inspiratonal quotes from the Quotable API to motivate and inspire their journaling practice. This feature provides a fresh quote each day, helping to spark creativity and reflection.</w:t>
       </w:r>
     </w:p>
     <w:p>
@@ -4206,21 +4177,7 @@
           <w:b w:val="false"/>
           <w:bCs w:val="false"/>
         </w:rPr>
-        <w:t xml:space="preserve"> application, as it will be hosted on a remo</w:t>
-      </w:r>
-      <w:r>
-        <w:rPr>
-          <w:b w:val="false"/>
-          <w:bCs w:val="false"/>
-        </w:rPr>
-        <w:t>t</w:t>
-      </w:r>
-      <w:r>
-        <w:rPr>
-          <w:b w:val="false"/>
-          <w:bCs w:val="false"/>
-        </w:rPr>
-        <w:t>e server.</w:t>
+        <w:t xml:space="preserve"> application, as it will be hosted on a remote server.</w:t>
       </w:r>
     </w:p>
     <w:p>
@@ -6579,8 +6536,8 @@
                 <w:bCs/>
               </w:rPr>
             </w:pPr>
-            <w:bookmarkStart w:id="60" w:name="__DdeLink__1715_218931263"/>
-            <w:bookmarkStart w:id="61" w:name="__DdeLink__1718_218931263"/>
+            <w:bookmarkStart w:id="60" w:name="__DdeLink__1718_218931263"/>
+            <w:bookmarkStart w:id="61" w:name="__DdeLink__1715_218931263"/>
             <w:r>
               <w:rPr>
                 <w:b/>
@@ -7106,14 +7063,14 @@
         </w:tblCellMar>
       </w:tblPr>
       <w:tblGrid>
-        <w:gridCol w:w="2146"/>
-        <w:gridCol w:w="6430"/>
+        <w:gridCol w:w="2145"/>
+        <w:gridCol w:w="6431"/>
       </w:tblGrid>
       <w:tr>
         <w:trPr/>
         <w:tc>
           <w:tcPr>
-            <w:tcW w:w="2146" w:type="dxa"/>
+            <w:tcW w:w="2145" w:type="dxa"/>
             <w:tcBorders/>
             <w:shd w:fill="FFFFFF" w:val="clear"/>
           </w:tcPr>
@@ -7139,7 +7096,7 @@
         </w:tc>
         <w:tc>
           <w:tcPr>
-            <w:tcW w:w="6430" w:type="dxa"/>
+            <w:tcW w:w="6431" w:type="dxa"/>
             <w:tcBorders/>
             <w:shd w:fill="FFFFFF" w:val="clear"/>
           </w:tcPr>
@@ -7168,7 +7125,7 @@
         <w:trPr/>
         <w:tc>
           <w:tcPr>
-            <w:tcW w:w="2146" w:type="dxa"/>
+            <w:tcW w:w="2145" w:type="dxa"/>
             <w:tcBorders/>
             <w:shd w:fill="FFFFFF" w:val="clear"/>
           </w:tcPr>
@@ -7194,7 +7151,7 @@
         </w:tc>
         <w:tc>
           <w:tcPr>
-            <w:tcW w:w="6430" w:type="dxa"/>
+            <w:tcW w:w="6431" w:type="dxa"/>
             <w:tcBorders/>
             <w:shd w:fill="FFFFFF" w:val="clear"/>
           </w:tcPr>
@@ -7216,7 +7173,7 @@
         <w:trPr/>
         <w:tc>
           <w:tcPr>
-            <w:tcW w:w="2146" w:type="dxa"/>
+            <w:tcW w:w="2145" w:type="dxa"/>
             <w:tcBorders/>
             <w:shd w:fill="FFFFFF" w:val="clear"/>
           </w:tcPr>
@@ -7286,7 +7243,7 @@
         </w:tc>
         <w:tc>
           <w:tcPr>
-            <w:tcW w:w="6430" w:type="dxa"/>
+            <w:tcW w:w="6431" w:type="dxa"/>
             <w:tcBorders/>
             <w:shd w:fill="FFFFFF" w:val="clear"/>
           </w:tcPr>
@@ -7395,7 +7352,7 @@
         <w:trPr/>
         <w:tc>
           <w:tcPr>
-            <w:tcW w:w="2146" w:type="dxa"/>
+            <w:tcW w:w="2145" w:type="dxa"/>
             <w:tcBorders/>
             <w:shd w:fill="FFFFFF" w:val="clear"/>
           </w:tcPr>
@@ -7445,7 +7402,7 @@
         </w:tc>
         <w:tc>
           <w:tcPr>
-            <w:tcW w:w="6430" w:type="dxa"/>
+            <w:tcW w:w="6431" w:type="dxa"/>
             <w:tcBorders/>
             <w:shd w:fill="FFFFFF" w:val="clear"/>
           </w:tcPr>
@@ -7498,7 +7455,7 @@
         <w:trPr/>
         <w:tc>
           <w:tcPr>
-            <w:tcW w:w="2146" w:type="dxa"/>
+            <w:tcW w:w="2145" w:type="dxa"/>
             <w:tcBorders/>
             <w:shd w:fill="FFFFFF" w:val="clear"/>
           </w:tcPr>
@@ -7524,7 +7481,7 @@
         </w:tc>
         <w:tc>
           <w:tcPr>
-            <w:tcW w:w="6430" w:type="dxa"/>
+            <w:tcW w:w="6431" w:type="dxa"/>
             <w:tcBorders/>
             <w:shd w:fill="FFFFFF" w:val="clear"/>
           </w:tcPr>
@@ -7577,7 +7534,7 @@
         <w:trPr/>
         <w:tc>
           <w:tcPr>
-            <w:tcW w:w="2146" w:type="dxa"/>
+            <w:tcW w:w="2145" w:type="dxa"/>
             <w:tcBorders/>
             <w:shd w:fill="FFFFFF" w:val="clear"/>
           </w:tcPr>
@@ -7603,7 +7560,7 @@
         </w:tc>
         <w:tc>
           <w:tcPr>
-            <w:tcW w:w="6430" w:type="dxa"/>
+            <w:tcW w:w="6431" w:type="dxa"/>
             <w:tcBorders/>
             <w:shd w:fill="FFFFFF" w:val="clear"/>
           </w:tcPr>
@@ -7625,7 +7582,7 @@
         <w:trPr/>
         <w:tc>
           <w:tcPr>
-            <w:tcW w:w="2146" w:type="dxa"/>
+            <w:tcW w:w="2145" w:type="dxa"/>
             <w:tcBorders/>
             <w:shd w:fill="FFFFFF" w:val="clear"/>
           </w:tcPr>
@@ -7651,7 +7608,7 @@
         </w:tc>
         <w:tc>
           <w:tcPr>
-            <w:tcW w:w="6430" w:type="dxa"/>
+            <w:tcW w:w="6431" w:type="dxa"/>
             <w:tcBorders/>
             <w:shd w:fill="FFFFFF" w:val="clear"/>
           </w:tcPr>
@@ -7772,7 +7729,7 @@
         <w:trPr/>
         <w:tc>
           <w:tcPr>
-            <w:tcW w:w="2146" w:type="dxa"/>
+            <w:tcW w:w="2145" w:type="dxa"/>
             <w:tcBorders/>
             <w:shd w:fill="FFFFFF" w:val="clear"/>
           </w:tcPr>
@@ -7799,7 +7756,7 @@
         </w:tc>
         <w:tc>
           <w:tcPr>
-            <w:tcW w:w="6430" w:type="dxa"/>
+            <w:tcW w:w="6431" w:type="dxa"/>
             <w:tcBorders/>
             <w:shd w:fill="FFFFFF" w:val="clear"/>
           </w:tcPr>
@@ -7829,7 +7786,7 @@
         <w:trPr/>
         <w:tc>
           <w:tcPr>
-            <w:tcW w:w="2146" w:type="dxa"/>
+            <w:tcW w:w="2145" w:type="dxa"/>
             <w:tcBorders/>
             <w:shd w:fill="FFFFFF" w:val="clear"/>
           </w:tcPr>
@@ -7856,7 +7813,7 @@
         </w:tc>
         <w:tc>
           <w:tcPr>
-            <w:tcW w:w="6430" w:type="dxa"/>
+            <w:tcW w:w="6431" w:type="dxa"/>
             <w:tcBorders/>
             <w:shd w:fill="FFFFFF" w:val="clear"/>
           </w:tcPr>
@@ -7917,7 +7874,7 @@
         <w:trPr/>
         <w:tc>
           <w:tcPr>
-            <w:tcW w:w="2146" w:type="dxa"/>
+            <w:tcW w:w="2145" w:type="dxa"/>
             <w:tcBorders/>
             <w:shd w:fill="FFFFFF" w:val="clear"/>
           </w:tcPr>
@@ -7944,7 +7901,7 @@
         </w:tc>
         <w:tc>
           <w:tcPr>
-            <w:tcW w:w="6430" w:type="dxa"/>
+            <w:tcW w:w="6431" w:type="dxa"/>
             <w:tcBorders/>
             <w:shd w:fill="FFFFFF" w:val="clear"/>
           </w:tcPr>
@@ -7974,7 +7931,7 @@
         <w:trPr/>
         <w:tc>
           <w:tcPr>
-            <w:tcW w:w="2146" w:type="dxa"/>
+            <w:tcW w:w="2145" w:type="dxa"/>
             <w:tcBorders/>
             <w:shd w:fill="FFFFFF" w:val="clear"/>
           </w:tcPr>
@@ -8000,7 +7957,7 @@
         </w:tc>
         <w:tc>
           <w:tcPr>
-            <w:tcW w:w="6430" w:type="dxa"/>
+            <w:tcW w:w="6431" w:type="dxa"/>
             <w:tcBorders/>
             <w:shd w:fill="FFFFFF" w:val="clear"/>
           </w:tcPr>
@@ -8117,7 +8074,7 @@
         <w:trPr/>
         <w:tc>
           <w:tcPr>
-            <w:tcW w:w="2146" w:type="dxa"/>
+            <w:tcW w:w="2145" w:type="dxa"/>
             <w:tcBorders/>
             <w:shd w:fill="FFFFFF" w:val="clear"/>
           </w:tcPr>
@@ -8144,7 +8101,7 @@
         </w:tc>
         <w:tc>
           <w:tcPr>
-            <w:tcW w:w="6430" w:type="dxa"/>
+            <w:tcW w:w="6431" w:type="dxa"/>
             <w:tcBorders/>
             <w:shd w:fill="FFFFFF" w:val="clear"/>
           </w:tcPr>
@@ -8174,7 +8131,7 @@
         <w:trPr/>
         <w:tc>
           <w:tcPr>
-            <w:tcW w:w="2146" w:type="dxa"/>
+            <w:tcW w:w="2145" w:type="dxa"/>
             <w:tcBorders/>
             <w:shd w:fill="FFFFFF" w:val="clear"/>
           </w:tcPr>
@@ -8201,7 +8158,7 @@
         </w:tc>
         <w:tc>
           <w:tcPr>
-            <w:tcW w:w="6430" w:type="dxa"/>
+            <w:tcW w:w="6431" w:type="dxa"/>
             <w:tcBorders/>
             <w:shd w:fill="FFFFFF" w:val="clear"/>
           </w:tcPr>
@@ -8231,7 +8188,7 @@
         <w:trPr/>
         <w:tc>
           <w:tcPr>
-            <w:tcW w:w="2146" w:type="dxa"/>
+            <w:tcW w:w="2145" w:type="dxa"/>
             <w:tcBorders/>
             <w:shd w:fill="FFFFFF" w:val="clear"/>
           </w:tcPr>
@@ -8257,7 +8214,7 @@
         </w:tc>
         <w:tc>
           <w:tcPr>
-            <w:tcW w:w="6430" w:type="dxa"/>
+            <w:tcW w:w="6431" w:type="dxa"/>
             <w:tcBorders/>
             <w:shd w:fill="FFFFFF" w:val="clear"/>
           </w:tcPr>
@@ -9346,10 +9303,10 @@
           <w:lang w:val="en-IE"/>
         </w:rPr>
       </w:r>
-      <w:bookmarkStart w:id="75" w:name="__DdeLink__1261499_3551280528"/>
-      <w:bookmarkStart w:id="76" w:name="__DdeLink__436414_26866353721"/>
-      <w:bookmarkStart w:id="77" w:name="__DdeLink__1261499_3551280528"/>
-      <w:bookmarkStart w:id="78" w:name="__DdeLink__436414_26866353721"/>
+      <w:bookmarkStart w:id="75" w:name="__DdeLink__436414_26866353721"/>
+      <w:bookmarkStart w:id="76" w:name="__DdeLink__1261499_3551280528"/>
+      <w:bookmarkStart w:id="77" w:name="__DdeLink__436414_26866353721"/>
+      <w:bookmarkStart w:id="78" w:name="__DdeLink__1261499_3551280528"/>
       <w:bookmarkEnd w:id="77"/>
       <w:bookmarkEnd w:id="78"/>
     </w:p>
@@ -10502,11 +10459,11 @@
               </w:rPr>
               <w:t xml:space="preserve">E1.2. The system displays an error message. </w:t>
             </w:r>
-            <w:bookmarkStart w:id="85" w:name="__DdeLink__1670_218931263"/>
-            <w:bookmarkStart w:id="86" w:name="__DdeLink__1664_2189312632"/>
-            <w:bookmarkStart w:id="87" w:name="__DdeLink__1664_218931263"/>
-            <w:bookmarkStart w:id="88" w:name="__DdeLink__1681_218931263"/>
-            <w:bookmarkStart w:id="89" w:name="__DdeLink__1664_2189312631"/>
+            <w:bookmarkStart w:id="85" w:name="__DdeLink__1664_218931263"/>
+            <w:bookmarkStart w:id="86" w:name="__DdeLink__1681_218931263"/>
+            <w:bookmarkStart w:id="87" w:name="__DdeLink__1664_2189312631"/>
+            <w:bookmarkStart w:id="88" w:name="__DdeLink__1670_218931263"/>
+            <w:bookmarkStart w:id="89" w:name="__DdeLink__1664_2189312632"/>
             <w:r>
               <w:rPr>
                 <w:b/>
@@ -11154,10 +11111,10 @@
               </w:rPr>
               <w:t xml:space="preserve"> </w:t>
             </w:r>
-            <w:bookmarkStart w:id="92" w:name="__DdeLink__1664_21893126321"/>
-            <w:bookmarkStart w:id="93" w:name="__DdeLink__1664_21893126311"/>
-            <w:bookmarkStart w:id="94" w:name="__DdeLink__1670_2189312631"/>
-            <w:bookmarkStart w:id="95" w:name="__DdeLink__1664_2189312633"/>
+            <w:bookmarkStart w:id="92" w:name="__DdeLink__1664_21893126311"/>
+            <w:bookmarkStart w:id="93" w:name="__DdeLink__1664_21893126321"/>
+            <w:bookmarkStart w:id="94" w:name="__DdeLink__1664_2189312633"/>
+            <w:bookmarkStart w:id="95" w:name="__DdeLink__1670_2189312631"/>
             <w:r>
               <w:rPr>
                 <w:b/>
@@ -11777,10 +11734,10 @@
               </w:rPr>
               <w:t xml:space="preserve">E1.2. The system displays an error message. </w:t>
             </w:r>
-            <w:bookmarkStart w:id="97" w:name="__DdeLink__1664_21893126331"/>
-            <w:bookmarkStart w:id="98" w:name="__DdeLink__1664_218931263111"/>
-            <w:bookmarkStart w:id="99" w:name="__DdeLink__1664_218931263211"/>
-            <w:bookmarkStart w:id="100" w:name="__DdeLink__1670_21893126311"/>
+            <w:bookmarkStart w:id="97" w:name="__DdeLink__1670_21893126311"/>
+            <w:bookmarkStart w:id="98" w:name="__DdeLink__1664_218931263211"/>
+            <w:bookmarkStart w:id="99" w:name="__DdeLink__1664_218931263111"/>
+            <w:bookmarkStart w:id="100" w:name="__DdeLink__1664_21893126331"/>
             <w:r>
               <w:rPr>
                 <w:b/>
@@ -12145,8 +12102,8 @@
       </w:pPr>
       <w:bookmarkStart w:id="103" w:name="__RefHeading___Toc596460_381736926"/>
       <w:bookmarkStart w:id="104" w:name="_Toc31697740111"/>
-      <w:bookmarkStart w:id="105" w:name="__DdeLink__1660_2189312631"/>
-      <w:bookmarkStart w:id="106" w:name="__DdeLink__25392_7835761531"/>
+      <w:bookmarkStart w:id="105" w:name="__DdeLink__25392_7835761531"/>
+      <w:bookmarkStart w:id="106" w:name="__DdeLink__1660_2189312631"/>
       <w:bookmarkEnd w:id="103"/>
       <w:bookmarkEnd w:id="105"/>
       <w:bookmarkEnd w:id="106"/>
@@ -13360,10 +13317,10 @@
               </w:rPr>
               <w:t xml:space="preserve">E1.1. The system displays an error message. </w:t>
             </w:r>
-            <w:bookmarkStart w:id="109" w:name="__DdeLink__1664_218931263212"/>
-            <w:bookmarkStart w:id="110" w:name="__DdeLink__1664_218931263112"/>
-            <w:bookmarkStart w:id="111" w:name="__DdeLink__1670_21893126312"/>
-            <w:bookmarkStart w:id="112" w:name="__DdeLink__1664_21893126332"/>
+            <w:bookmarkStart w:id="109" w:name="__DdeLink__1664_21893126332"/>
+            <w:bookmarkStart w:id="110" w:name="__DdeLink__1670_21893126312"/>
+            <w:bookmarkStart w:id="111" w:name="__DdeLink__1664_218931263112"/>
+            <w:bookmarkStart w:id="112" w:name="__DdeLink__1664_218931263212"/>
             <w:r>
               <w:rPr>
                 <w:b/>
@@ -14888,10 +14845,10 @@
               </w:rPr>
               <w:t xml:space="preserve">E1.1. The system displays an error message.  </w:t>
             </w:r>
-            <w:bookmarkStart w:id="121" w:name="__DdeLink__1664_218931263213"/>
-            <w:bookmarkStart w:id="122" w:name="__DdeLink__1664_218931263113"/>
-            <w:bookmarkStart w:id="123" w:name="__DdeLink__1670_21893126313"/>
-            <w:bookmarkStart w:id="124" w:name="__DdeLink__1664_21893126333"/>
+            <w:bookmarkStart w:id="121" w:name="__DdeLink__1664_21893126333"/>
+            <w:bookmarkStart w:id="122" w:name="__DdeLink__1670_21893126313"/>
+            <w:bookmarkStart w:id="123" w:name="__DdeLink__1664_218931263113"/>
+            <w:bookmarkStart w:id="124" w:name="__DdeLink__1664_218931263213"/>
             <w:r>
               <w:rPr>
                 <w:b/>
@@ -15181,12 +15138,12 @@
           <w:lang w:val="en-IE"/>
         </w:rPr>
       </w:r>
-      <w:bookmarkStart w:id="127" w:name="__DdeLink__766719_26866353721"/>
+      <w:bookmarkStart w:id="127" w:name="__DdeLink__25426_7835761531"/>
       <w:bookmarkStart w:id="128" w:name="__DdeLink__586491_26866353721"/>
-      <w:bookmarkStart w:id="129" w:name="__DdeLink__25426_7835761531"/>
-      <w:bookmarkStart w:id="130" w:name="__DdeLink__766719_26866353721"/>
+      <w:bookmarkStart w:id="129" w:name="__DdeLink__766719_26866353721"/>
+      <w:bookmarkStart w:id="130" w:name="__DdeLink__25426_7835761531"/>
       <w:bookmarkStart w:id="131" w:name="__DdeLink__586491_26866353721"/>
-      <w:bookmarkStart w:id="132" w:name="__DdeLink__25426_7835761531"/>
+      <w:bookmarkStart w:id="132" w:name="__DdeLink__766719_26866353721"/>
       <w:bookmarkEnd w:id="130"/>
       <w:bookmarkEnd w:id="131"/>
       <w:bookmarkEnd w:id="132"/>
@@ -16450,10 +16407,10 @@
               </w:rPr>
               <w:t xml:space="preserve">E1.1. The system displays an error message. </w:t>
             </w:r>
-            <w:bookmarkStart w:id="137" w:name="__DdeLink__1664_218931263114"/>
-            <w:bookmarkStart w:id="138" w:name="__DdeLink__1664_218931263214"/>
-            <w:bookmarkStart w:id="139" w:name="__DdeLink__1664_21893126334"/>
-            <w:bookmarkStart w:id="140" w:name="__DdeLink__1670_21893126314"/>
+            <w:bookmarkStart w:id="137" w:name="__DdeLink__1664_21893126334"/>
+            <w:bookmarkStart w:id="138" w:name="__DdeLink__1670_21893126314"/>
+            <w:bookmarkStart w:id="139" w:name="__DdeLink__1664_218931263114"/>
+            <w:bookmarkStart w:id="140" w:name="__DdeLink__1664_218931263214"/>
             <w:r>
               <w:rPr>
                 <w:b/>
@@ -16743,14 +16700,14 @@
           <w:lang w:val="en-IE"/>
         </w:rPr>
       </w:r>
-      <w:bookmarkStart w:id="143" w:name="__DdeLink__1261499_35512805281"/>
-      <w:bookmarkStart w:id="144" w:name="__DdeLink__1261499_3551280528111"/>
-      <w:bookmarkStart w:id="145" w:name="__DdeLink__1261499_355128052811"/>
-      <w:bookmarkStart w:id="146" w:name="__DdeLink__1261499_355128052812"/>
-      <w:bookmarkStart w:id="147" w:name="__DdeLink__1261499_35512805281"/>
-      <w:bookmarkStart w:id="148" w:name="__DdeLink__1261499_3551280528111"/>
-      <w:bookmarkStart w:id="149" w:name="__DdeLink__1261499_355128052811"/>
-      <w:bookmarkStart w:id="150" w:name="__DdeLink__1261499_355128052812"/>
+      <w:bookmarkStart w:id="143" w:name="__DdeLink__1261499_355128052812"/>
+      <w:bookmarkStart w:id="144" w:name="__DdeLink__1261499_355128052811"/>
+      <w:bookmarkStart w:id="145" w:name="__DdeLink__1261499_3551280528111"/>
+      <w:bookmarkStart w:id="146" w:name="__DdeLink__1261499_35512805281"/>
+      <w:bookmarkStart w:id="147" w:name="__DdeLink__1261499_355128052812"/>
+      <w:bookmarkStart w:id="148" w:name="__DdeLink__1261499_355128052811"/>
+      <w:bookmarkStart w:id="149" w:name="__DdeLink__1261499_3551280528111"/>
+      <w:bookmarkStart w:id="150" w:name="__DdeLink__1261499_35512805281"/>
       <w:bookmarkEnd w:id="147"/>
       <w:bookmarkEnd w:id="148"/>
       <w:bookmarkEnd w:id="149"/>
@@ -17107,8 +17064,8 @@
         <w:rPr/>
         <w:t>user passwords will be hashed and salted using a cryptographic algorithm before storing them in the database</w:t>
       </w:r>
-      <w:bookmarkStart w:id="163" w:name="__DdeLink__345231_3700584034"/>
-      <w:bookmarkStart w:id="164" w:name="__DdeLink__335819_3700584034"/>
+      <w:bookmarkStart w:id="163" w:name="__DdeLink__335819_3700584034"/>
+      <w:bookmarkStart w:id="164" w:name="__DdeLink__345231_3700584034"/>
       <w:bookmarkEnd w:id="162"/>
       <w:r>
         <w:rPr/>
@@ -17389,8 +17346,8 @@
           <w:bCs/>
         </w:rPr>
       </w:pPr>
-      <w:bookmarkStart w:id="176" w:name="__DdeLink__89925_3817369261"/>
-      <w:bookmarkStart w:id="177" w:name="__DdeLink__205125_3817369261"/>
+      <w:bookmarkStart w:id="176" w:name="__DdeLink__205125_3817369261"/>
+      <w:bookmarkStart w:id="177" w:name="__DdeLink__89925_3817369261"/>
       <w:r>
         <w:rPr>
           <w:b/>
@@ -17428,8 +17385,8 @@
           <w:bCs/>
         </w:rPr>
       </w:pPr>
-      <w:bookmarkStart w:id="178" w:name="__DdeLink__89925_381736926"/>
-      <w:bookmarkStart w:id="179" w:name="__DdeLink__205125_381736926"/>
+      <w:bookmarkStart w:id="178" w:name="__DdeLink__205125_381736926"/>
+      <w:bookmarkStart w:id="179" w:name="__DdeLink__89925_381736926"/>
       <w:r>
         <w:rPr>
           <w:b/>
@@ -20108,8 +20065,8 @@
         <w:jc w:val="both"/>
         <w:rPr/>
       </w:pPr>
-      <w:bookmarkStart w:id="188" w:name="__DdeLink__1893_218931263"/>
-      <w:bookmarkStart w:id="189" w:name="__DdeLink__622939_381736926"/>
+      <w:bookmarkStart w:id="188" w:name="__DdeLink__622939_381736926"/>
+      <w:bookmarkStart w:id="189" w:name="__DdeLink__1893_218931263"/>
       <w:r>
         <w:rPr/>
         <w:t>At the moment there are no future features to be implemented, but this will be taken into consideration.</w:t>

</xml_diff>